<commit_message>
mesh intersection written - NT
</commit_message>
<xml_diff>
--- a/Report_ray_tracer.docx
+++ b/Report_ray_tracer.docx
@@ -2,11 +2,11 @@
 <file path=word/document.xml><?xml version="1.0" encoding="utf-8"?>
 <w:document xmlns:wpc="http://schemas.microsoft.com/office/word/2010/wordprocessingCanvas" xmlns:cx="http://schemas.microsoft.com/office/drawing/2014/chartex" xmlns:cx1="http://schemas.microsoft.com/office/drawing/2015/9/8/chartex" xmlns:cx2="http://schemas.microsoft.com/office/drawing/2015/10/21/chartex" xmlns:cx3="http://schemas.microsoft.com/office/drawing/2016/5/9/chartex" xmlns:cx4="http://schemas.microsoft.com/office/drawing/2016/5/10/chartex" xmlns:cx5="http://schemas.microsoft.com/office/drawing/2016/5/11/chartex" xmlns:cx6="http://schemas.microsoft.com/office/drawing/2016/5/12/chartex" xmlns:cx7="http://schemas.microsoft.com/office/drawing/2016/5/13/chartex" xmlns:cx8="http://schemas.microsoft.com/office/drawing/2016/5/14/chartex" xmlns:mc="http://schemas.openxmlformats.org/markup-compatibility/2006" xmlns:aink="http://schemas.microsoft.com/office/drawing/2016/ink" xmlns:am3d="http://schemas.microsoft.com/office/drawing/2017/model3d" xmlns:o="urn:schemas-microsoft-com:office:office" xmlns:r="http://schemas.openxmlformats.org/officeDocument/2006/relationships" xmlns:m="http://schemas.openxmlformats.org/officeDocument/2006/math" xmlns:v="urn:schemas-microsoft-com:vml" xmlns:wp14="http://schemas.microsoft.com/office/word/2010/wordprocessingDrawing" xmlns:wp="http://schemas.openxmlformats.org/drawingml/2006/wordprocessingDrawing" xmlns:w10="urn:schemas-microsoft-com:office:word" xmlns:w="http://schemas.openxmlformats.org/wordprocessingml/2006/main" xmlns:w14="http://schemas.microsoft.com/office/word/2010/wordml" xmlns:w15="http://schemas.microsoft.com/office/word/2012/wordml" xmlns:w16cid="http://schemas.microsoft.com/office/word/2016/wordml/cid" xmlns:w16se="http://schemas.microsoft.com/office/word/2015/wordml/symex" xmlns:wpg="http://schemas.microsoft.com/office/word/2010/wordprocessingGroup" xmlns:wpi="http://schemas.microsoft.com/office/word/2010/wordprocessingInk" xmlns:wne="http://schemas.microsoft.com/office/word/2006/wordml" xmlns:wps="http://schemas.microsoft.com/office/word/2010/wordprocessingShape" mc:Ignorable="w14 w15 w16se w16cid wp14">
   <w:body>
-    <w:bookmarkStart w:id="0" w:name="_Toc321147149" w:displacedByCustomXml="next"/>
-    <w:bookmarkStart w:id="1" w:name="_Toc318188227" w:displacedByCustomXml="next"/>
+    <w:bookmarkStart w:id="0" w:name="_Toc321147011" w:displacedByCustomXml="next"/>
+    <w:bookmarkStart w:id="1" w:name="_Toc318189312" w:displacedByCustomXml="next"/>
     <w:bookmarkStart w:id="2" w:name="_Toc318188327" w:displacedByCustomXml="next"/>
-    <w:bookmarkStart w:id="3" w:name="_Toc318189312" w:displacedByCustomXml="next"/>
-    <w:bookmarkStart w:id="4" w:name="_Toc321147011" w:displacedByCustomXml="next"/>
+    <w:bookmarkStart w:id="3" w:name="_Toc318188227" w:displacedByCustomXml="next"/>
+    <w:bookmarkStart w:id="4" w:name="_Toc321147149" w:displacedByCustomXml="next"/>
     <w:sdt>
       <w:sdtPr>
         <w:rPr>
@@ -550,7 +550,21 @@
           <w:iCs/>
         </w:rPr>
         <w:lastRenderedPageBreak/>
-        <w:t>Disclaimer: Basis of code up to and including reflection were copied from Guillaume Loranchet. This was in order to aid me since I did not have a strong knowledge of C++ and was struggling to begin.</w:t>
+        <w:t xml:space="preserve">Disclaimer: Basis of code up to and including reflection were copied </w:t>
+      </w:r>
+      <w:r>
+        <w:rPr>
+          <w:i/>
+          <w:iCs/>
+        </w:rPr>
+        <w:t xml:space="preserve">fully </w:t>
+      </w:r>
+      <w:r>
+        <w:rPr>
+          <w:i/>
+          <w:iCs/>
+        </w:rPr>
+        <w:t>from Guillaume Loranchet. This was in order to aid me since I did not have a strong knowledge of C++ and was struggling to begin.</w:t>
       </w:r>
       <w:r>
         <w:rPr>
@@ -572,6 +586,29 @@
           <w:iCs/>
         </w:rPr>
         <w:t>efraction onwards is my own.</w:t>
+      </w:r>
+      <w:r>
+        <w:rPr>
+          <w:i/>
+          <w:iCs/>
+        </w:rPr>
+        <w:t xml:space="preserve"> I have strongly commented the code in order to show my understanding. In </w:t>
+      </w:r>
+      <w:proofErr w:type="gramStart"/>
+      <w:r>
+        <w:rPr>
+          <w:i/>
+          <w:iCs/>
+        </w:rPr>
+        <w:t>addition</w:t>
+      </w:r>
+      <w:proofErr w:type="gramEnd"/>
+      <w:r>
+        <w:rPr>
+          <w:i/>
+          <w:iCs/>
+        </w:rPr>
+        <w:t xml:space="preserve"> images below produced by Guillaume Loranchet have a deeper description to show my understanding.</w:t>
       </w:r>
     </w:p>
     <w:tbl>
@@ -597,6 +634,7 @@
           <w:p>
             <w:pPr>
               <w:pStyle w:val="Heading1"/>
+              <w:outlineLvl w:val="0"/>
             </w:pPr>
             <w:r>
               <w:t>Mirror – reflection</w:t>
@@ -672,6 +710,9 @@
               <w:cnfStyle w:val="000000100000" w:firstRow="0" w:lastRow="0" w:firstColumn="0" w:lastColumn="0" w:oddVBand="0" w:evenVBand="0" w:oddHBand="1" w:evenHBand="0" w:firstRowFirstColumn="0" w:firstRowLastColumn="0" w:lastRowFirstColumn="0" w:lastRowLastColumn="0"/>
             </w:pPr>
             <w:r>
+              <w:t xml:space="preserve">Image produced by Guillaume </w:t>
+            </w:r>
+            <w:r>
               <w:t>LORANCHET</w:t>
             </w:r>
           </w:p>
@@ -742,7 +783,16 @@
               <w:cnfStyle w:val="000000000000" w:firstRow="0" w:lastRow="0" w:firstColumn="0" w:lastColumn="0" w:oddVBand="0" w:evenVBand="0" w:oddHBand="0" w:evenHBand="0" w:firstRowFirstColumn="0" w:firstRowLastColumn="0" w:lastRowFirstColumn="0" w:lastRowLastColumn="0"/>
             </w:pPr>
             <w:r>
-              <w:t>LORANCHET</w:t>
+              <w:t>Image</w:t>
+            </w:r>
+            <w:r>
+              <w:t xml:space="preserve"> produced </w:t>
+            </w:r>
+            <w:r>
+              <w:t>by</w:t>
+            </w:r>
+            <w:r>
+              <w:t xml:space="preserve"> Guillaume LORANCHET</w:t>
             </w:r>
           </w:p>
         </w:tc>
@@ -815,7 +865,10 @@
               <w:cnfStyle w:val="000000100000" w:firstRow="0" w:lastRow="0" w:firstColumn="0" w:lastColumn="0" w:oddVBand="0" w:evenVBand="0" w:oddHBand="1" w:evenHBand="0" w:firstRowFirstColumn="0" w:firstRowLastColumn="0" w:lastRowFirstColumn="0" w:lastRowLastColumn="0"/>
             </w:pPr>
             <w:r>
-              <w:t>LORANCHET</w:t>
+              <w:t>Image</w:t>
+            </w:r>
+            <w:r>
+              <w:t xml:space="preserve"> produced by Guillaume LORANCHET</w:t>
             </w:r>
           </w:p>
         </w:tc>
@@ -888,7 +941,10 @@
               <w:cnfStyle w:val="000000000000" w:firstRow="0" w:lastRow="0" w:firstColumn="0" w:lastColumn="0" w:oddVBand="0" w:evenVBand="0" w:oddHBand="0" w:evenHBand="0" w:firstRowFirstColumn="0" w:firstRowLastColumn="0" w:lastRowFirstColumn="0" w:lastRowLastColumn="0"/>
             </w:pPr>
             <w:r>
-              <w:t>LORANCHET</w:t>
+              <w:t>Image</w:t>
+            </w:r>
+            <w:r>
+              <w:t xml:space="preserve"> produced by Guillaume LORANCHET</w:t>
             </w:r>
           </w:p>
         </w:tc>
@@ -962,10 +1018,7 @@
               <w:t>Light Intensity</w:t>
             </w:r>
             <w:r>
-              <w:t xml:space="preserve"> </w:t>
-            </w:r>
-            <w:r>
-              <w:t>10</w:t>
+              <w:t xml:space="preserve"> 10</w:t>
             </w:r>
             <w:r>
               <w:rPr>
@@ -1042,10 +1095,7 @@
               <w:cnfStyle w:val="000000000000" w:firstRow="0" w:lastRow="0" w:firstColumn="0" w:lastColumn="0" w:oddVBand="0" w:evenVBand="0" w:oddHBand="0" w:evenHBand="0" w:firstRowFirstColumn="0" w:firstRowLastColumn="0" w:lastRowFirstColumn="0" w:lastRowLastColumn="0"/>
             </w:pPr>
             <w:r>
-              <w:t xml:space="preserve">Light intensity </w:t>
-            </w:r>
-            <w:r>
-              <w:t>2.10</w:t>
+              <w:t>Light intensity 2.10</w:t>
             </w:r>
             <w:r>
               <w:rPr>
@@ -1069,6 +1119,7 @@
           <w:p>
             <w:pPr>
               <w:pStyle w:val="Heading1"/>
+              <w:outlineLvl w:val="0"/>
             </w:pPr>
             <w:r>
               <w:lastRenderedPageBreak/>
@@ -1133,11 +1184,10 @@
           <w:p>
             <w:pPr>
               <w:pStyle w:val="Caption"/>
-              <w:jc w:val="center"/>
               <w:cnfStyle w:val="000000000000" w:firstRow="0" w:lastRow="0" w:firstColumn="0" w:lastColumn="0" w:oddVBand="0" w:evenVBand="0" w:oddHBand="0" w:evenHBand="0" w:firstRowFirstColumn="0" w:firstRowLastColumn="0" w:lastRowFirstColumn="0" w:lastRowLastColumn="0"/>
             </w:pPr>
             <w:r>
-              <w:t>Figure 3: Transparency without code to impede rays from entering the sphere</w:t>
+              <w:t>Transparency without code to impede rays from entering the sphere</w:t>
             </w:r>
           </w:p>
           <w:p>
@@ -1224,6 +1274,7 @@
             <w:pPr>
               <w:pStyle w:val="Heading1"/>
               <w:spacing w:after="0"/>
+              <w:outlineLvl w:val="0"/>
               <w:rPr>
                 <w:noProof/>
               </w:rPr>
@@ -1362,33 +1413,6 @@
               <w:pStyle w:val="Caption"/>
               <w:cnfStyle w:val="000000000000" w:firstRow="0" w:lastRow="0" w:firstColumn="0" w:lastColumn="0" w:oddVBand="0" w:evenVBand="0" w:oddHBand="0" w:evenHBand="0" w:firstRowFirstColumn="0" w:firstRowLastColumn="0" w:lastRowFirstColumn="0" w:lastRowLastColumn="0"/>
             </w:pPr>
-            <w:r>
-              <w:t xml:space="preserve">Figure </w:t>
-            </w:r>
-            <w:r>
-              <w:fldChar w:fldCharType="begin"/>
-            </w:r>
-            <w:r>
-              <w:instrText xml:space="preserve"> SEQ Figure \* ARABIC </w:instrText>
-            </w:r>
-            <w:r>
-              <w:fldChar w:fldCharType="separate"/>
-            </w:r>
-            <w:r>
-              <w:rPr>
-                <w:noProof/>
-              </w:rPr>
-              <w:t>5</w:t>
-            </w:r>
-            <w:r>
-              <w:rPr>
-                <w:noProof/>
-              </w:rPr>
-              <w:fldChar w:fldCharType="end"/>
-            </w:r>
-            <w:r>
-              <w:t xml:space="preserve">: </w:t>
-            </w:r>
             <w:proofErr w:type="spellStart"/>
             <w:r>
               <w:t>Sphere_right</w:t>
@@ -1480,31 +1504,7 @@
               <w:cnfStyle w:val="000000100000" w:firstRow="0" w:lastRow="0" w:firstColumn="0" w:lastColumn="0" w:oddVBand="0" w:evenVBand="0" w:oddHBand="1" w:evenHBand="0" w:firstRowFirstColumn="0" w:firstRowLastColumn="0" w:lastRowFirstColumn="0" w:lastRowLastColumn="0"/>
             </w:pPr>
             <w:r>
-              <w:t xml:space="preserve">Figure </w:t>
-            </w:r>
-            <w:r>
-              <w:fldChar w:fldCharType="begin"/>
-            </w:r>
-            <w:r>
-              <w:instrText xml:space="preserve"> SEQ Figure \* ARABIC </w:instrText>
-            </w:r>
-            <w:r>
-              <w:fldChar w:fldCharType="separate"/>
-            </w:r>
-            <w:r>
-              <w:rPr>
-                <w:noProof/>
-              </w:rPr>
-              <w:t>6</w:t>
-            </w:r>
-            <w:r>
-              <w:rPr>
-                <w:noProof/>
-              </w:rPr>
-              <w:fldChar w:fldCharType="end"/>
-            </w:r>
-            <w:r>
-              <w:t xml:space="preserve">: max </w:t>
+              <w:t xml:space="preserve">max </w:t>
             </w:r>
             <w:proofErr w:type="gramStart"/>
             <w:r>
@@ -1587,31 +1587,7 @@
               <w:cnfStyle w:val="000000000000" w:firstRow="0" w:lastRow="0" w:firstColumn="0" w:lastColumn="0" w:oddVBand="0" w:evenVBand="0" w:oddHBand="0" w:evenHBand="0" w:firstRowFirstColumn="0" w:firstRowLastColumn="0" w:lastRowFirstColumn="0" w:lastRowLastColumn="0"/>
             </w:pPr>
             <w:r>
-              <w:t xml:space="preserve">Figure </w:t>
-            </w:r>
-            <w:r>
-              <w:fldChar w:fldCharType="begin"/>
-            </w:r>
-            <w:r>
-              <w:instrText xml:space="preserve"> SEQ Figure \* ARABIC </w:instrText>
-            </w:r>
-            <w:r>
-              <w:fldChar w:fldCharType="separate"/>
-            </w:r>
-            <w:r>
-              <w:rPr>
-                <w:noProof/>
-              </w:rPr>
-              <w:t>7</w:t>
-            </w:r>
-            <w:r>
-              <w:rPr>
-                <w:noProof/>
-              </w:rPr>
-              <w:fldChar w:fldCharType="end"/>
-            </w:r>
-            <w:r>
-              <w:t>: max path length 10</w:t>
+              <w:t>max path length 10</w:t>
             </w:r>
           </w:p>
           <w:p>
@@ -1689,28 +1665,7 @@
               <w:cnfStyle w:val="000000100000" w:firstRow="0" w:lastRow="0" w:firstColumn="0" w:lastColumn="0" w:oddVBand="0" w:evenVBand="0" w:oddHBand="1" w:evenHBand="0" w:firstRowFirstColumn="0" w:firstRowLastColumn="0" w:lastRowFirstColumn="0" w:lastRowLastColumn="0"/>
             </w:pPr>
             <w:r>
-              <w:t xml:space="preserve">Figure </w:t>
-            </w:r>
-            <w:r>
-              <w:fldChar w:fldCharType="begin"/>
-            </w:r>
-            <w:r>
-              <w:instrText xml:space="preserve"> SEQ Figure \* ARABIC </w:instrText>
-            </w:r>
-            <w:r>
-              <w:fldChar w:fldCharType="separate"/>
-            </w:r>
-            <w:r>
-              <w:rPr>
-                <w:noProof/>
-              </w:rPr>
-              <w:t>8</w:t>
-            </w:r>
-            <w:r>
-              <w:fldChar w:fldCharType="end"/>
-            </w:r>
-            <w:r>
-              <w:t>: Hollow sphere (RHS)</w:t>
+              <w:t>Hollow sphere (RHS)</w:t>
             </w:r>
           </w:p>
           <w:p>
@@ -1740,6 +1695,7 @@
           <w:p>
             <w:pPr>
               <w:pStyle w:val="Heading1"/>
+              <w:outlineLvl w:val="0"/>
             </w:pPr>
             <w:r>
               <w:lastRenderedPageBreak/>
@@ -1824,25 +1780,19 @@
         <w:tc>
           <w:tcPr>
             <w:cnfStyle w:val="001000000000" w:firstRow="0" w:lastRow="0" w:firstColumn="1" w:lastColumn="0" w:oddVBand="0" w:evenVBand="0" w:oddHBand="0" w:evenHBand="0" w:firstRowFirstColumn="0" w:firstRowLastColumn="0" w:lastRowFirstColumn="0" w:lastRowLastColumn="0"/>
-            <w:tcW w:w="3050" w:type="dxa"/>
+            <w:tcW w:w="8630" w:type="dxa"/>
+            <w:gridSpan w:val="2"/>
           </w:tcPr>
           <w:p>
             <w:pPr>
+              <w:pStyle w:val="Heading1"/>
+            </w:pPr>
+            <w:r>
               <w:rPr>
                 <w:noProof/>
               </w:rPr>
-            </w:pPr>
-          </w:p>
-        </w:tc>
-        <w:tc>
-          <w:tcPr>
-            <w:tcW w:w="5580" w:type="dxa"/>
-          </w:tcPr>
-          <w:p>
-            <w:pPr>
-              <w:pStyle w:val="Caption"/>
-              <w:cnfStyle w:val="000000000000" w:firstRow="0" w:lastRow="0" w:firstColumn="0" w:lastColumn="0" w:oddVBand="0" w:evenVBand="0" w:oddHBand="0" w:evenHBand="0" w:firstRowFirstColumn="0" w:firstRowLastColumn="0" w:lastRowFirstColumn="0" w:lastRowLastColumn="0"/>
-            </w:pPr>
+              <w:t>Indirect lighting</w:t>
+            </w:r>
           </w:p>
         </w:tc>
       </w:tr>
@@ -3485,6 +3435,7 @@
     <w:rsid w:val="004E65FC"/>
     <w:rsid w:val="0066313E"/>
     <w:rsid w:val="00821F82"/>
+    <w:rsid w:val="00DD7E58"/>
   </w:rsids>
   <m:mathPr>
     <m:mathFont m:val="Cambria Math"/>
@@ -4364,7 +4315,7 @@
 </file>
 
 <file path=customXml/itemProps3.xml><?xml version="1.0" encoding="utf-8"?>
-<ds:datastoreItem xmlns:ds="http://schemas.openxmlformats.org/officeDocument/2006/customXml" ds:itemID="{D03F3DEC-E021-46B4-9476-A2B142FC0EFD}">
+<ds:datastoreItem xmlns:ds="http://schemas.openxmlformats.org/officeDocument/2006/customXml" ds:itemID="{BFBD8256-CE2F-47CB-81CC-C986CE9B356C}">
   <ds:schemaRefs>
     <ds:schemaRef ds:uri="http://schemas.openxmlformats.org/officeDocument/2006/bibliography"/>
   </ds:schemaRefs>

</xml_diff>